<commit_message>
Design sketch for level 1-2
</commit_message>
<xml_diff>
--- a/Project.docx
+++ b/Project.docx
@@ -782,6 +782,7 @@
       <w:pPr>
         <w:widowControl w:val="0"/>
         <w:numPr>
+          <w:ilvl w:val="0"/>
           <w:numId w:val="0"/>
         </w:numPr>
         <w:jc w:val="both"/>
@@ -841,13 +842,12 @@
           </wp:inline>
         </w:drawing>
       </w:r>
-      <w:bookmarkStart w:id="0" w:name="_GoBack"/>
-      <w:bookmarkEnd w:id="0"/>
     </w:p>
     <w:p>
       <w:pPr>
         <w:widowControl w:val="0"/>
         <w:numPr>
+          <w:ilvl w:val="0"/>
           <w:numId w:val="0"/>
         </w:numPr>
         <w:jc w:val="both"/>
@@ -907,6 +907,73 @@
           </wp:inline>
         </w:drawing>
       </w:r>
+    </w:p>
+    <w:p>
+      <w:pPr>
+        <w:widowControl w:val="0"/>
+        <w:numPr>
+          <w:ilvl w:val="0"/>
+          <w:numId w:val="0"/>
+        </w:numPr>
+        <w:jc w:val="both"/>
+        <w:rPr>
+          <w:rFonts w:hint="default"/>
+          <w:b w:val="0"/>
+          <w:bCs w:val="0"/>
+          <w:sz w:val="28"/>
+          <w:szCs w:val="28"/>
+          <w:lang w:val="en-CA" w:eastAsia="zh-CN"/>
+        </w:rPr>
+      </w:pPr>
+      <w:bookmarkStart w:id="0" w:name="_GoBack"/>
+      <w:r>
+        <w:rPr>
+          <w:rFonts w:hint="default"/>
+          <w:b w:val="0"/>
+          <w:bCs w:val="0"/>
+          <w:sz w:val="28"/>
+          <w:szCs w:val="28"/>
+          <w:lang w:val="en-CA" w:eastAsia="zh-CN"/>
+        </w:rPr>
+        <w:drawing>
+          <wp:inline distT="0" distB="0" distL="114300" distR="114300">
+            <wp:extent cx="5267960" cy="3121025"/>
+            <wp:effectExtent l="0" t="0" r="5080" b="3175"/>
+            <wp:docPr id="4" name="图片 4" descr="1-3"/>
+            <wp:cNvGraphicFramePr>
+              <a:graphicFrameLocks xmlns:a="http://schemas.openxmlformats.org/drawingml/2006/main" noChangeAspect="1"/>
+            </wp:cNvGraphicFramePr>
+            <a:graphic xmlns:a="http://schemas.openxmlformats.org/drawingml/2006/main">
+              <a:graphicData uri="http://schemas.openxmlformats.org/drawingml/2006/picture">
+                <pic:pic xmlns:pic="http://schemas.openxmlformats.org/drawingml/2006/picture">
+                  <pic:nvPicPr>
+                    <pic:cNvPr id="4" name="图片 4" descr="1-3"/>
+                    <pic:cNvPicPr>
+                      <a:picLocks noChangeAspect="1"/>
+                    </pic:cNvPicPr>
+                  </pic:nvPicPr>
+                  <pic:blipFill>
+                    <a:blip r:embed="rId7"/>
+                    <a:stretch>
+                      <a:fillRect/>
+                    </a:stretch>
+                  </pic:blipFill>
+                  <pic:spPr>
+                    <a:xfrm>
+                      <a:off x="0" y="0"/>
+                      <a:ext cx="5267960" cy="3121025"/>
+                    </a:xfrm>
+                    <a:prstGeom prst="rect">
+                      <a:avLst/>
+                    </a:prstGeom>
+                  </pic:spPr>
+                </pic:pic>
+              </a:graphicData>
+            </a:graphic>
+          </wp:inline>
+        </w:drawing>
+      </w:r>
+      <w:bookmarkEnd w:id="0"/>
     </w:p>
     <w:p>
       <w:pPr>

</xml_diff>

<commit_message>
sketch level 7 ~ 9
</commit_message>
<xml_diff>
--- a/Project.docx
+++ b/Project.docx
@@ -1088,6 +1088,7 @@
       <w:pPr>
         <w:widowControl w:val="0"/>
         <w:numPr>
+          <w:ilvl w:val="0"/>
           <w:numId w:val="0"/>
         </w:numPr>
         <w:jc w:val="both"/>
@@ -1167,7 +1168,6 @@
           <w:lang w:val="en-US" w:eastAsia="zh-CN"/>
         </w:rPr>
       </w:pPr>
-      <w:bookmarkStart w:id="0" w:name="_GoBack"/>
       <w:r>
         <w:rPr>
           <w:rFonts w:hint="default"/>
@@ -1215,7 +1215,6 @@
           </wp:inline>
         </w:drawing>
       </w:r>
-      <w:bookmarkEnd w:id="0"/>
     </w:p>
     <w:p>
       <w:pPr>
@@ -1390,6 +1389,72 @@
         </w:rPr>
         <w:t>悬挂陷阱（摆锤等）</w:t>
       </w:r>
+    </w:p>
+    <w:p>
+      <w:pPr>
+        <w:widowControl w:val="0"/>
+        <w:numPr>
+          <w:numId w:val="0"/>
+        </w:numPr>
+        <w:jc w:val="both"/>
+        <w:rPr>
+          <w:rFonts w:hint="default"/>
+          <w:b w:val="0"/>
+          <w:bCs w:val="0"/>
+          <w:sz w:val="28"/>
+          <w:szCs w:val="28"/>
+          <w:lang w:val="en-US" w:eastAsia="zh-CN"/>
+        </w:rPr>
+      </w:pPr>
+      <w:bookmarkStart w:id="0" w:name="_GoBack"/>
+      <w:r>
+        <w:rPr>
+          <w:rFonts w:hint="default"/>
+          <w:b w:val="0"/>
+          <w:bCs w:val="0"/>
+          <w:sz w:val="28"/>
+          <w:szCs w:val="28"/>
+          <w:lang w:val="en-US" w:eastAsia="zh-CN"/>
+        </w:rPr>
+        <w:drawing>
+          <wp:inline distT="0" distB="0" distL="114300" distR="114300">
+            <wp:extent cx="5267960" cy="3121025"/>
+            <wp:effectExtent l="0" t="0" r="5080" b="3175"/>
+            <wp:docPr id="6" name="图片 6" descr="7-9"/>
+            <wp:cNvGraphicFramePr>
+              <a:graphicFrameLocks xmlns:a="http://schemas.openxmlformats.org/drawingml/2006/main" noChangeAspect="1"/>
+            </wp:cNvGraphicFramePr>
+            <a:graphic xmlns:a="http://schemas.openxmlformats.org/drawingml/2006/main">
+              <a:graphicData uri="http://schemas.openxmlformats.org/drawingml/2006/picture">
+                <pic:pic xmlns:pic="http://schemas.openxmlformats.org/drawingml/2006/picture">
+                  <pic:nvPicPr>
+                    <pic:cNvPr id="6" name="图片 6" descr="7-9"/>
+                    <pic:cNvPicPr>
+                      <a:picLocks noChangeAspect="1"/>
+                    </pic:cNvPicPr>
+                  </pic:nvPicPr>
+                  <pic:blipFill>
+                    <a:blip r:embed="rId9"/>
+                    <a:stretch>
+                      <a:fillRect/>
+                    </a:stretch>
+                  </pic:blipFill>
+                  <pic:spPr>
+                    <a:xfrm>
+                      <a:off x="0" y="0"/>
+                      <a:ext cx="5267960" cy="3121025"/>
+                    </a:xfrm>
+                    <a:prstGeom prst="rect">
+                      <a:avLst/>
+                    </a:prstGeom>
+                  </pic:spPr>
+                </pic:pic>
+              </a:graphicData>
+            </a:graphic>
+          </wp:inline>
+        </w:drawing>
+      </w:r>
+      <w:bookmarkEnd w:id="0"/>
     </w:p>
     <w:p>
       <w:pPr>

</xml_diff>